<commit_message>
I am so mad
</commit_message>
<xml_diff>
--- a/Unix_FileIO_Advance.docx
+++ b/Unix_FileIO_Advance.docx
@@ -10,7 +10,7 @@
         <w:rPr>
           <w:rFonts w:hint="eastAsia"/>
         </w:rPr>
-        <w:t>st_size，仅针对regular</w:t>
+        <w:t>st_size仅针对regular</w:t>
       </w:r>
       <w:r>
         <w:t xml:space="preserve"> </w:t>
@@ -49,15 +49,7 @@
         <w:rPr>
           <w:rFonts w:hint="eastAsia"/>
         </w:rPr>
-        <w:t>（文件系统主要也是，见下图</w:t>
-      </w:r>
-      <w:bookmarkStart w:id="0" w:name="_GoBack"/>
-      <w:bookmarkEnd w:id="0"/>
-      <w:r>
-        <w:rPr>
-          <w:rFonts w:hint="eastAsia"/>
-        </w:rPr>
-        <w:t>）</w:t>
+        <w:t>（文件系统主要也是，见下图）</w:t>
       </w:r>
       <w:r>
         <w:rPr>
@@ -112,6 +104,9 @@
         <w:jc w:val="center"/>
       </w:pPr>
       <w:r>
+        <w:rPr>
+          <w:noProof/>
+        </w:rPr>
         <w:drawing>
           <wp:inline distT="0" distB="0" distL="0" distR="0" wp14:anchorId="117852F8" wp14:editId="583FB2B9">
             <wp:extent cx="4752407" cy="1964806"/>
@@ -128,7 +123,7 @@
                     <pic:cNvPicPr/>
                   </pic:nvPicPr>
                   <pic:blipFill>
-                    <a:blip r:embed="rId4"/>
+                    <a:blip r:embed="rId7"/>
                     <a:stretch>
                       <a:fillRect/>
                     </a:stretch>
@@ -152,15 +147,464 @@
     <w:p>
       <w:pPr>
         <w:jc w:val="center"/>
-        <w:rPr>
-          <w:rFonts w:hint="eastAsia"/>
-        </w:rPr>
       </w:pPr>
       <w:r>
         <w:rPr>
           <w:rFonts w:hint="eastAsia"/>
         </w:rPr>
         <w:t>Linux文件系统组织结构概要</w:t>
+      </w:r>
+    </w:p>
+    <w:p>
+      <w:pPr>
+        <w:jc w:val="left"/>
+        <w:rPr>
+          <w:rFonts w:hint="eastAsia"/>
+        </w:rPr>
+      </w:pPr>
+      <w:r>
+        <w:tab/>
+      </w:r>
+      <w:r>
+        <w:rPr>
+          <w:rFonts w:hint="eastAsia"/>
+        </w:rPr>
+        <w:t>“文件名和文件路径名”</w:t>
+      </w:r>
+      <w:r>
+        <w:rPr>
+          <w:rFonts w:hint="eastAsia"/>
+        </w:rPr>
+        <w:t>：</w:t>
+      </w:r>
+      <w:r>
+        <w:rPr>
+          <w:rFonts w:hint="eastAsia"/>
+        </w:rPr>
+        <w:t>上图中的filename是文件名还是文件路径名？应该是文件名，文件路径名是一个查找结构</w:t>
+      </w:r>
+      <w:r>
+        <w:rPr>
+          <w:rFonts w:hint="eastAsia"/>
+        </w:rPr>
+        <w:t>（作为</w:t>
+      </w:r>
+      <w:r>
+        <w:rPr>
+          <w:rFonts w:hint="eastAsia"/>
+          <w:u w:val="single"/>
+        </w:rPr>
+        <w:t>树级层层查找</w:t>
+      </w:r>
+      <w:r>
+        <w:rPr>
+          <w:rFonts w:hint="eastAsia"/>
+        </w:rPr>
+        <w:t>的依据）</w:t>
+      </w:r>
+      <w:r>
+        <w:rPr>
+          <w:rFonts w:hint="eastAsia"/>
+        </w:rPr>
+        <w:t>，其中涉及到的目录文件是目录文件；</w:t>
+      </w:r>
+      <w:r>
+        <w:rPr>
+          <w:rFonts w:hint="eastAsia"/>
+        </w:rPr>
+        <w:t>举个例子</w:t>
+      </w:r>
+      <w:r>
+        <w:rPr>
+          <w:rFonts w:hint="eastAsia"/>
+        </w:rPr>
+        <w:t>，link函数的原型是i</w:t>
+      </w:r>
+      <w:r>
+        <w:t>nt link(const char *existingpath, const char *newpath)</w:t>
+      </w:r>
+      <w:r>
+        <w:rPr>
+          <w:rFonts w:hint="eastAsia"/>
+        </w:rPr>
+        <w:t>，其中参数existingpath可以是文件路径名（相对路径或者绝对路径），但是最终存储到“i-node</w:t>
+      </w:r>
+      <w:r>
+        <w:t xml:space="preserve"> </w:t>
+      </w:r>
+      <w:r>
+        <w:rPr>
+          <w:rFonts w:hint="eastAsia"/>
+        </w:rPr>
+        <w:t>number</w:t>
+      </w:r>
+      <w:r>
+        <w:t>: filename</w:t>
+      </w:r>
+      <w:r>
+        <w:rPr>
+          <w:rFonts w:hint="eastAsia"/>
+        </w:rPr>
+        <w:t>”中的filename还是文件名本身，不包括前面的路径，路径是被link函数用来树级层层查找最后面的目录文件</w:t>
+      </w:r>
+      <w:r>
+        <w:rPr>
+          <w:rFonts w:hint="eastAsia"/>
+        </w:rPr>
+        <w:t>（filename的直接目录</w:t>
+      </w:r>
+      <w:bookmarkStart w:id="0" w:name="_GoBack"/>
+      <w:bookmarkEnd w:id="0"/>
+      <w:r>
+        <w:rPr>
+          <w:rFonts w:hint="eastAsia"/>
+        </w:rPr>
+        <w:t>）</w:t>
+      </w:r>
+      <w:r>
+        <w:rPr>
+          <w:rFonts w:hint="eastAsia"/>
+        </w:rPr>
+        <w:t>，然后在目录文件中添加“i-node</w:t>
+      </w:r>
+      <w:r>
+        <w:t xml:space="preserve"> </w:t>
+      </w:r>
+      <w:r>
+        <w:rPr>
+          <w:rFonts w:hint="eastAsia"/>
+        </w:rPr>
+        <w:t>number</w:t>
+      </w:r>
+      <w:r>
+        <w:t>: filename</w:t>
+      </w:r>
+      <w:r>
+        <w:rPr>
+          <w:rFonts w:hint="eastAsia"/>
+        </w:rPr>
+        <w:t>”目录项；</w:t>
+      </w:r>
+    </w:p>
+    <w:p>
+      <w:pPr>
+        <w:jc w:val="left"/>
+      </w:pPr>
+      <w:r>
+        <w:tab/>
+      </w:r>
+      <w:r>
+        <w:rPr>
+          <w:rFonts w:hint="eastAsia"/>
+        </w:rPr>
+        <w:t>data</w:t>
+      </w:r>
+      <w:r>
+        <w:t xml:space="preserve"> </w:t>
+      </w:r>
+      <w:r>
+        <w:rPr>
+          <w:rFonts w:hint="eastAsia"/>
+        </w:rPr>
+        <w:t>block内容是数据，对于regular</w:t>
+      </w:r>
+      <w:r>
+        <w:t xml:space="preserve"> </w:t>
+      </w:r>
+      <w:r>
+        <w:rPr>
+          <w:rFonts w:hint="eastAsia"/>
+        </w:rPr>
+        <w:t>file，其数据是各种文件类型的数据，对于directory</w:t>
+      </w:r>
+      <w:r>
+        <w:t xml:space="preserve"> </w:t>
+      </w:r>
+      <w:r>
+        <w:rPr>
+          <w:rFonts w:hint="eastAsia"/>
+        </w:rPr>
+        <w:t>file其数据是目录项数据信息</w:t>
+      </w:r>
+      <w:r>
+        <w:rPr>
+          <w:rFonts w:hint="eastAsia"/>
+        </w:rPr>
+        <w:t>（i-node</w:t>
+      </w:r>
+      <w:r>
+        <w:t xml:space="preserve"> </w:t>
+      </w:r>
+      <w:r>
+        <w:rPr>
+          <w:rFonts w:hint="eastAsia"/>
+        </w:rPr>
+        <w:t>number</w:t>
+      </w:r>
+      <w:r>
+        <w:rPr>
+          <w:rFonts w:hint="eastAsia"/>
+        </w:rPr>
+        <w:t>：filename）</w:t>
+      </w:r>
+      <w:r>
+        <w:rPr>
+          <w:rFonts w:hint="eastAsia"/>
+        </w:rPr>
+        <w:t>，对于symbolic</w:t>
+      </w:r>
+      <w:r>
+        <w:t xml:space="preserve"> </w:t>
+      </w:r>
+      <w:r>
+        <w:rPr>
+          <w:rFonts w:hint="eastAsia"/>
+        </w:rPr>
+        <w:t>link，其数据是文件名</w:t>
+      </w:r>
+      <w:r>
+        <w:rPr>
+          <w:rFonts w:hint="eastAsia"/>
+        </w:rPr>
+        <w:t>全</w:t>
+      </w:r>
+      <w:r>
+        <w:rPr>
+          <w:rFonts w:hint="eastAsia"/>
+        </w:rPr>
+        <w:t>路径信息；</w:t>
+      </w:r>
+    </w:p>
+    <w:p>
+      <w:pPr>
+        <w:jc w:val="left"/>
+      </w:pPr>
+      <w:r>
+        <w:tab/>
+      </w:r>
+      <w:r>
+        <w:rPr>
+          <w:rFonts w:hint="eastAsia"/>
+        </w:rPr>
+        <w:t>可以用不同的filename</w:t>
+      </w:r>
+      <w:r>
+        <w:rPr>
+          <w:rFonts w:hint="eastAsia"/>
+        </w:rPr>
+        <w:t>（相当于同一文件的各种别名）</w:t>
+      </w:r>
+      <w:r>
+        <w:rPr>
+          <w:rFonts w:hint="eastAsia"/>
+        </w:rPr>
+        <w:t>对应同一个i-node</w:t>
+      </w:r>
+      <w:r>
+        <w:t xml:space="preserve"> </w:t>
+      </w:r>
+      <w:r>
+        <w:rPr>
+          <w:rFonts w:hint="eastAsia"/>
+        </w:rPr>
+        <w:t>number从而创建多个directory</w:t>
+      </w:r>
+      <w:r>
+        <w:t xml:space="preserve"> </w:t>
+      </w:r>
+      <w:r>
+        <w:rPr>
+          <w:rFonts w:hint="eastAsia"/>
+        </w:rPr>
+        <w:t>entry（Hard</w:t>
+      </w:r>
+      <w:r>
+        <w:t xml:space="preserve"> </w:t>
+      </w:r>
+      <w:r>
+        <w:rPr>
+          <w:rFonts w:hint="eastAsia"/>
+        </w:rPr>
+        <w:t>Link）</w:t>
+      </w:r>
+      <w:r>
+        <w:rPr>
+          <w:rFonts w:hint="eastAsia"/>
+        </w:rPr>
+        <w:t>，只用当所有的这些别名（directory</w:t>
+      </w:r>
+      <w:r>
+        <w:t xml:space="preserve"> </w:t>
+      </w:r>
+      <w:r>
+        <w:rPr>
+          <w:rFonts w:hint="eastAsia"/>
+        </w:rPr>
+        <w:t>entry）被删除后（ulink），文件的data所占block才真正被释放；</w:t>
+      </w:r>
+      <w:r>
+        <w:rPr>
+          <w:rFonts w:hint="eastAsia"/>
+        </w:rPr>
+        <w:t>这些别名（Hard</w:t>
+      </w:r>
+      <w:r>
+        <w:t xml:space="preserve"> </w:t>
+      </w:r>
+      <w:r>
+        <w:rPr>
+          <w:rFonts w:hint="eastAsia"/>
+        </w:rPr>
+        <w:t>Link）不是一个文件，而symbolic</w:t>
+      </w:r>
+      <w:r>
+        <w:t xml:space="preserve"> </w:t>
+      </w:r>
+      <w:r>
+        <w:rPr>
+          <w:rFonts w:hint="eastAsia"/>
+        </w:rPr>
+        <w:t>link是一个文件（有i-node和data</w:t>
+      </w:r>
+      <w:r>
+        <w:t xml:space="preserve"> </w:t>
+      </w:r>
+      <w:r>
+        <w:rPr>
+          <w:rFonts w:hint="eastAsia"/>
+        </w:rPr>
+        <w:t>block），只不过它的data</w:t>
+      </w:r>
+      <w:r>
+        <w:t xml:space="preserve"> </w:t>
+      </w:r>
+      <w:r>
+        <w:rPr>
+          <w:rFonts w:hint="eastAsia"/>
+        </w:rPr>
+        <w:t>block是其link的文件的文件名，删除symbolic</w:t>
+      </w:r>
+      <w:r>
+        <w:t xml:space="preserve"> </w:t>
+      </w:r>
+      <w:r>
+        <w:rPr>
+          <w:rFonts w:hint="eastAsia"/>
+        </w:rPr>
+        <w:t>link（它自己作为文件本身也有hard</w:t>
+      </w:r>
+      <w:r>
+        <w:t xml:space="preserve"> </w:t>
+      </w:r>
+      <w:r>
+        <w:rPr>
+          <w:rFonts w:hint="eastAsia"/>
+        </w:rPr>
+        <w:t>link）只会删除它的data</w:t>
+      </w:r>
+      <w:r>
+        <w:t xml:space="preserve"> </w:t>
+      </w:r>
+      <w:r>
+        <w:rPr>
+          <w:rFonts w:hint="eastAsia"/>
+        </w:rPr>
+        <w:t>block，不会删除其指向文件的directory</w:t>
+      </w:r>
+      <w:r>
+        <w:t xml:space="preserve"> </w:t>
+      </w:r>
+      <w:r>
+        <w:rPr>
+          <w:rFonts w:hint="eastAsia"/>
+        </w:rPr>
+        <w:t>entry；</w:t>
+      </w:r>
+    </w:p>
+    <w:p>
+      <w:pPr>
+        <w:jc w:val="left"/>
+      </w:pPr>
+      <w:r>
+        <w:tab/>
+      </w:r>
+      <w:r>
+        <w:rPr>
+          <w:rFonts w:hint="eastAsia"/>
+        </w:rPr>
+        <w:t>link类似于同一磁盘下（同file</w:t>
+      </w:r>
+      <w:r>
+        <w:t xml:space="preserve"> system</w:t>
+      </w:r>
+      <w:r>
+        <w:rPr>
+          <w:rFonts w:hint="eastAsia"/>
+        </w:rPr>
+        <w:t>）的复制</w:t>
+      </w:r>
+      <w:r>
+        <w:rPr>
+          <w:rFonts w:hint="eastAsia"/>
+        </w:rPr>
+        <w:t>，在各个文件夹下都有复制品</w:t>
+      </w:r>
+      <w:r>
+        <w:rPr>
+          <w:rFonts w:hint="eastAsia"/>
+        </w:rPr>
+        <w:t>，但真正的文件数据只有一个</w:t>
+      </w:r>
+      <w:r>
+        <w:rPr>
+          <w:rFonts w:hint="eastAsia"/>
+        </w:rPr>
+        <w:t>，只有将每个文件的文件删除（ulink），真正的文件数据才会被释放</w:t>
+      </w:r>
+      <w:r>
+        <w:rPr>
+          <w:rFonts w:hint="eastAsia"/>
+        </w:rPr>
+        <w:t>（“这个比喻不对，因为它们</w:t>
+      </w:r>
+      <w:r>
+        <w:rPr>
+          <w:rFonts w:hint="eastAsia"/>
+        </w:rPr>
+        <w:t>的i-node</w:t>
+      </w:r>
+      <w:r>
+        <w:t xml:space="preserve"> </w:t>
+      </w:r>
+      <w:r>
+        <w:rPr>
+          <w:rFonts w:hint="eastAsia"/>
+        </w:rPr>
+        <w:t>number一样，所以共享同一个</w:t>
+      </w:r>
+      <w:r>
+        <w:rPr>
+          <w:rFonts w:hint="eastAsia"/>
+        </w:rPr>
+        <w:t>i-node</w:t>
+      </w:r>
+      <w:r>
+        <w:rPr>
+          <w:rFonts w:hint="eastAsia"/>
+        </w:rPr>
+        <w:t>，所以共享数据块，所以在一个地方修改文件，另一个地方</w:t>
+      </w:r>
+      <w:r>
+        <w:rPr>
+          <w:rFonts w:hint="eastAsia"/>
+        </w:rPr>
+        <w:t>也会受到影响</w:t>
+      </w:r>
+      <w:r>
+        <w:rPr>
+          <w:rFonts w:hint="eastAsia"/>
+        </w:rPr>
+        <w:t>”）</w:t>
       </w:r>
     </w:p>
     <w:sectPr>
@@ -171,6 +615,44 @@
     </w:sectPr>
   </w:body>
 </w:document>
+</file>
+
+<file path=word/endnotes.xml><?xml version="1.0" encoding="utf-8"?>
+<w:endnotes xmlns:wpc="http://schemas.microsoft.com/office/word/2010/wordprocessingCanvas" xmlns:cx="http://schemas.microsoft.com/office/drawing/2014/chartex" xmlns:mc="http://schemas.openxmlformats.org/markup-compatibility/2006" xmlns:o="urn:schemas-microsoft-com:office:office" xmlns:r="http://schemas.openxmlformats.org/officeDocument/2006/relationships" xmlns:m="http://schemas.openxmlformats.org/officeDocument/2006/math" xmlns:v="urn:schemas-microsoft-com:vml" xmlns:wp14="http://schemas.microsoft.com/office/word/2010/wordprocessingDrawing" xmlns:wp="http://schemas.openxmlformats.org/drawingml/2006/wordprocessingDrawing" xmlns:w10="urn:schemas-microsoft-com:office:word" xmlns:w="http://schemas.openxmlformats.org/wordprocessingml/2006/main" xmlns:w14="http://schemas.microsoft.com/office/word/2010/wordml" xmlns:w15="http://schemas.microsoft.com/office/word/2012/wordml" xmlns:w16se="http://schemas.microsoft.com/office/word/2015/wordml/symex" xmlns:wpg="http://schemas.microsoft.com/office/word/2010/wordprocessingGroup" xmlns:wpi="http://schemas.microsoft.com/office/word/2010/wordprocessingInk" xmlns:wne="http://schemas.microsoft.com/office/word/2006/wordml" xmlns:wps="http://schemas.microsoft.com/office/word/2010/wordprocessingShape" mc:Ignorable="w14 w15 w16se wp14">
+  <w:endnote w:type="separator" w:id="-1">
+    <w:p>
+      <w:r>
+        <w:separator/>
+      </w:r>
+    </w:p>
+  </w:endnote>
+  <w:endnote w:type="continuationSeparator" w:id="0">
+    <w:p>
+      <w:r>
+        <w:continuationSeparator/>
+      </w:r>
+    </w:p>
+  </w:endnote>
+</w:endnotes>
+</file>
+
+<file path=word/footnotes.xml><?xml version="1.0" encoding="utf-8"?>
+<w:footnotes xmlns:wpc="http://schemas.microsoft.com/office/word/2010/wordprocessingCanvas" xmlns:cx="http://schemas.microsoft.com/office/drawing/2014/chartex" xmlns:mc="http://schemas.openxmlformats.org/markup-compatibility/2006" xmlns:o="urn:schemas-microsoft-com:office:office" xmlns:r="http://schemas.openxmlformats.org/officeDocument/2006/relationships" xmlns:m="http://schemas.openxmlformats.org/officeDocument/2006/math" xmlns:v="urn:schemas-microsoft-com:vml" xmlns:wp14="http://schemas.microsoft.com/office/word/2010/wordprocessingDrawing" xmlns:wp="http://schemas.openxmlformats.org/drawingml/2006/wordprocessingDrawing" xmlns:w10="urn:schemas-microsoft-com:office:word" xmlns:w="http://schemas.openxmlformats.org/wordprocessingml/2006/main" xmlns:w14="http://schemas.microsoft.com/office/word/2010/wordml" xmlns:w15="http://schemas.microsoft.com/office/word/2012/wordml" xmlns:w16se="http://schemas.microsoft.com/office/word/2015/wordml/symex" xmlns:wpg="http://schemas.microsoft.com/office/word/2010/wordprocessingGroup" xmlns:wpi="http://schemas.microsoft.com/office/word/2010/wordprocessingInk" xmlns:wne="http://schemas.microsoft.com/office/word/2006/wordml" xmlns:wps="http://schemas.microsoft.com/office/word/2010/wordprocessingShape" mc:Ignorable="w14 w15 w16se wp14">
+  <w:footnote w:type="separator" w:id="-1">
+    <w:p>
+      <w:r>
+        <w:separator/>
+      </w:r>
+    </w:p>
+  </w:footnote>
+  <w:footnote w:type="continuationSeparator" w:id="0">
+    <w:p>
+      <w:r>
+        <w:continuationSeparator/>
+      </w:r>
+    </w:p>
+  </w:footnote>
+</w:footnotes>
 </file>
 
 <file path=word/styles.xml><?xml version="1.0" encoding="utf-8"?>
@@ -679,6 +1161,71 @@
       <w:ind w:firstLineChars="200" w:firstLine="420"/>
     </w:pPr>
   </w:style>
+  <w:style w:type="paragraph" w:styleId="a4">
+    <w:name w:val="header"/>
+    <w:basedOn w:val="a"/>
+    <w:link w:val="a5"/>
+    <w:uiPriority w:val="99"/>
+    <w:unhideWhenUsed/>
+    <w:rsid w:val="00404814"/>
+    <w:pPr>
+      <w:pBdr>
+        <w:bottom w:val="single" w:sz="6" w:space="1" w:color="auto"/>
+      </w:pBdr>
+      <w:tabs>
+        <w:tab w:val="center" w:pos="4153"/>
+        <w:tab w:val="right" w:pos="8306"/>
+      </w:tabs>
+      <w:snapToGrid w:val="0"/>
+      <w:jc w:val="center"/>
+    </w:pPr>
+    <w:rPr>
+      <w:sz w:val="18"/>
+      <w:szCs w:val="18"/>
+    </w:rPr>
+  </w:style>
+  <w:style w:type="character" w:customStyle="1" w:styleId="a5">
+    <w:name w:val="页眉 字符"/>
+    <w:basedOn w:val="a0"/>
+    <w:link w:val="a4"/>
+    <w:uiPriority w:val="99"/>
+    <w:rsid w:val="00404814"/>
+    <w:rPr>
+      <w:sz w:val="18"/>
+      <w:szCs w:val="18"/>
+    </w:rPr>
+  </w:style>
+  <w:style w:type="paragraph" w:styleId="a6">
+    <w:name w:val="footer"/>
+    <w:basedOn w:val="a"/>
+    <w:link w:val="a7"/>
+    <w:uiPriority w:val="99"/>
+    <w:unhideWhenUsed/>
+    <w:rsid w:val="00404814"/>
+    <w:pPr>
+      <w:tabs>
+        <w:tab w:val="center" w:pos="4153"/>
+        <w:tab w:val="right" w:pos="8306"/>
+      </w:tabs>
+      <w:snapToGrid w:val="0"/>
+      <w:jc w:val="left"/>
+    </w:pPr>
+    <w:rPr>
+      <w:sz w:val="18"/>
+      <w:szCs w:val="18"/>
+    </w:rPr>
+  </w:style>
+  <w:style w:type="character" w:customStyle="1" w:styleId="a7">
+    <w:name w:val="页脚 字符"/>
+    <w:basedOn w:val="a0"/>
+    <w:link w:val="a6"/>
+    <w:uiPriority w:val="99"/>
+    <w:rsid w:val="00404814"/>
+    <w:rPr>
+      <w:sz w:val="18"/>
+      <w:szCs w:val="18"/>
+    </w:rPr>
+  </w:style>
 </w:styles>
 </file>
 
@@ -941,4 +1488,16 @@
     </a:ext>
   </a:extLst>
 </a:theme>
+</file>
+
+<file path=customXml/item1.xml><?xml version="1.0" encoding="utf-8"?>
+<b:Sources xmlns:b="http://schemas.openxmlformats.org/officeDocument/2006/bibliography" xmlns="http://schemas.openxmlformats.org/officeDocument/2006/bibliography" SelectedStyle="\APASixthEditionOfficeOnline.xsl" StyleName="APA" Version="6"/>
+</file>
+
+<file path=customXml/itemProps1.xml><?xml version="1.0" encoding="utf-8"?>
+<ds:datastoreItem xmlns:ds="http://schemas.openxmlformats.org/officeDocument/2006/customXml" ds:itemID="{8BED6FF5-2DD2-47D9-9FB0-BC0E34712F13}">
+  <ds:schemaRefs>
+    <ds:schemaRef ds:uri="http://schemas.openxmlformats.org/officeDocument/2006/bibliography"/>
+  </ds:schemaRefs>
+</ds:datastoreItem>
 </file>
</xml_diff>